<commit_message>
[added the conclusion chapter]
</commit_message>
<xml_diff>
--- a/Literature Review.docx
+++ b/Literature Review.docx
@@ -2238,43 +2238,7 @@
           <w:sz w:val="24"/>
           <w:szCs w:val="24"/>
         </w:rPr>
-        <w:t>(</w:t>
-      </w:r>
-      <w:proofErr w:type="spellStart"/>
-      <w:r>
-        <w:rPr>
-          <w:rFonts w:ascii="Times New Roman" w:hAnsi="Times New Roman" w:cs="Times New Roman"/>
-          <w:sz w:val="24"/>
-          <w:szCs w:val="24"/>
-        </w:rPr>
-        <w:t>Adamopoulos</w:t>
-      </w:r>
-      <w:proofErr w:type="spellEnd"/>
-      <w:r>
-        <w:rPr>
-          <w:rFonts w:ascii="Times New Roman" w:hAnsi="Times New Roman" w:cs="Times New Roman"/>
-          <w:sz w:val="24"/>
-          <w:szCs w:val="24"/>
-        </w:rPr>
-        <w:t xml:space="preserve"> and </w:t>
-      </w:r>
-      <w:proofErr w:type="spellStart"/>
-      <w:r>
-        <w:rPr>
-          <w:rFonts w:ascii="Times New Roman" w:hAnsi="Times New Roman" w:cs="Times New Roman"/>
-          <w:sz w:val="24"/>
-          <w:szCs w:val="24"/>
-        </w:rPr>
-        <w:t>Tuzhilin</w:t>
-      </w:r>
-      <w:proofErr w:type="spellEnd"/>
-      <w:r>
-        <w:rPr>
-          <w:rFonts w:ascii="Times New Roman" w:hAnsi="Times New Roman" w:cs="Times New Roman"/>
-          <w:sz w:val="24"/>
-          <w:szCs w:val="24"/>
-        </w:rPr>
-        <w:t>, 2014)</w:t>
+        <w:t>(Adamopoulos and Tuzhilin, 2014)</w:t>
       </w:r>
       <w:r>
         <w:rPr>
@@ -2427,55 +2391,7 @@
           <w:rFonts w:ascii="Times New Roman" w:hAnsi="Times New Roman" w:cs="Times New Roman"/>
           <w:sz w:val="24"/>
         </w:rPr>
-        <w:t>(</w:t>
-      </w:r>
-      <w:proofErr w:type="spellStart"/>
-      <w:r>
-        <w:rPr>
-          <w:rFonts w:ascii="Times New Roman" w:hAnsi="Times New Roman" w:cs="Times New Roman"/>
-          <w:sz w:val="24"/>
-        </w:rPr>
-        <w:t>Gorgoglione</w:t>
-      </w:r>
-      <w:proofErr w:type="spellEnd"/>
-      <w:r>
-        <w:rPr>
-          <w:rFonts w:ascii="Times New Roman" w:hAnsi="Times New Roman" w:cs="Times New Roman"/>
-          <w:sz w:val="24"/>
-        </w:rPr>
-        <w:t xml:space="preserve">, </w:t>
-      </w:r>
-      <w:proofErr w:type="spellStart"/>
-      <w:r>
-        <w:rPr>
-          <w:rFonts w:ascii="Times New Roman" w:hAnsi="Times New Roman" w:cs="Times New Roman"/>
-          <w:sz w:val="24"/>
-        </w:rPr>
-        <w:t>Panniello</w:t>
-      </w:r>
-      <w:proofErr w:type="spellEnd"/>
-      <w:r>
-        <w:rPr>
-          <w:rFonts w:ascii="Times New Roman" w:hAnsi="Times New Roman" w:cs="Times New Roman"/>
-          <w:sz w:val="24"/>
-        </w:rPr>
-        <w:t xml:space="preserve"> and </w:t>
-      </w:r>
-      <w:proofErr w:type="spellStart"/>
-      <w:r>
-        <w:rPr>
-          <w:rFonts w:ascii="Times New Roman" w:hAnsi="Times New Roman" w:cs="Times New Roman"/>
-          <w:sz w:val="24"/>
-        </w:rPr>
-        <w:t>Tuzhilin</w:t>
-      </w:r>
-      <w:proofErr w:type="spellEnd"/>
-      <w:r>
-        <w:rPr>
-          <w:rFonts w:ascii="Times New Roman" w:hAnsi="Times New Roman" w:cs="Times New Roman"/>
-          <w:sz w:val="24"/>
-        </w:rPr>
-        <w:t>, 2019)</w:t>
+        <w:t>(Gorgoglione, Panniello and Tuzhilin, 2019)</w:t>
       </w:r>
       <w:r>
         <w:rPr>
@@ -2505,25 +2421,130 @@
         <w:rPr>
           <w:rFonts w:ascii="Times New Roman" w:hAnsi="Times New Roman" w:cs="Times New Roman"/>
         </w:rPr>
+        <w:t xml:space="preserve">2.6.2 </w:t>
+      </w:r>
+      <w:r>
+        <w:rPr>
+          <w:rFonts w:ascii="Times New Roman" w:hAnsi="Times New Roman" w:cs="Times New Roman"/>
+        </w:rPr>
+        <w:t>Time saving</w:t>
+      </w:r>
+    </w:p>
+    <w:p>
+      <w:pPr>
+        <w:spacing w:line="360" w:lineRule="auto"/>
+        <w:rPr>
+          <w:rFonts w:ascii="Times New Roman" w:hAnsi="Times New Roman" w:cs="Times New Roman"/>
+          <w:sz w:val="24"/>
+          <w:szCs w:val="24"/>
+        </w:rPr>
+      </w:pPr>
+      <w:r>
+        <w:rPr>
+          <w:rFonts w:ascii="Times New Roman" w:hAnsi="Times New Roman" w:cs="Times New Roman"/>
+          <w:sz w:val="24"/>
+          <w:szCs w:val="24"/>
+        </w:rPr>
+        <w:t>Reducing the time and effort needed to obtain pertinent information or items is one advantage that recommender systems can offer users. Users can quickly and easily identify new products or material that they are likely to appreciate or find useful by automatically producing individualized suggestions, without having to spend a lot of time searching or scrolling through extensive catalogs or websites.</w:t>
+      </w:r>
+    </w:p>
+    <w:p>
+      <w:pPr>
+        <w:spacing w:line="360" w:lineRule="auto"/>
+        <w:rPr>
+          <w:rFonts w:ascii="Times New Roman" w:hAnsi="Times New Roman" w:cs="Times New Roman"/>
+          <w:sz w:val="24"/>
+          <w:szCs w:val="24"/>
+        </w:rPr>
+      </w:pPr>
+      <w:r>
+        <w:rPr>
+          <w:rFonts w:ascii="Times New Roman" w:hAnsi="Times New Roman" w:cs="Times New Roman"/>
+          <w:sz w:val="24"/>
+          <w:szCs w:val="24"/>
+        </w:rPr>
+        <w:t>In today's fast-paced, information-rich world, when users are frequently overwhelmed by the sheer volume of available information and content, this time-saving benefit is especially crucial. User-friendly recommender systems can assist users in quickly navigating this information environment and locating what they need or want</w:t>
+      </w:r>
+      <w:r>
+        <w:rPr>
+          <w:rFonts w:ascii="Times New Roman" w:hAnsi="Times New Roman" w:cs="Times New Roman"/>
+          <w:sz w:val="24"/>
+          <w:szCs w:val="24"/>
+        </w:rPr>
+        <w:t xml:space="preserve"> </w:t>
+      </w:r>
+      <w:r>
+        <w:rPr>
+          <w:rFonts w:ascii="Times New Roman" w:hAnsi="Times New Roman" w:cs="Times New Roman"/>
+          <w:sz w:val="24"/>
+          <w:szCs w:val="24"/>
+        </w:rPr>
+        <w:fldChar w:fldCharType="begin"/>
+      </w:r>
+      <w:r>
+        <w:rPr>
+          <w:rFonts w:ascii="Times New Roman" w:hAnsi="Times New Roman" w:cs="Times New Roman"/>
+          <w:sz w:val="24"/>
+          <w:szCs w:val="24"/>
+        </w:rPr>
+        <w:instrText xml:space="preserve"> ADDIN ZOTERO_ITEM CSL_CITATION {"citationID":"JSc7MTYU","properties":{"formattedCitation":"(Wairkar et al., 2021)","plainCitation":"(Wairkar et al., 2021)","noteIndex":0},"citationItems":[{"id":145,"uris":["http://zotero.org/groups/4809175/items/6GYA7BWF"],"itemData":{"id":145,"type":"paper-conference","abstract":": Recent research and reports affirm that people react constantly to music and that music profoundly affects an individual’s cerebrum action. This undertaking revolves around making an application to recommend music for users dependent on their mood by catching their facial expressions. Our Purposed System predominantly revolves around the strategy for identifying human emotions or their mood in a music player. In this system, computer vision algorithms (Open-CV) are utilized to decide the user’s mood through their facial expressions. When the mood is recognized, the system recommends a playlist for that mood, saving a great deal of time for a user over searching and choosing a playlist and then playing melodies by themselves.","source":"Semantic Scholar","title":"MUSIC RECOMMENDATION SYSTEM BASED ON FACIAL EXPRESSIONS","URL":"https://www.semanticscholar.org/paper/MUSIC-RECOMMENDATION-SYSTEM-BASED-ON-FACIAL-Wairkar-Madane/dd6e24ae74b4507c0352a483823bb3c80fc38e87","author":[{"family":"Wairkar","given":"M."},{"family":"Madane","given":"Aarti"},{"family":"Sawant","given":"Samruddhi"},{"family":"Agrawal","given":"Shruti"}],"accessed":{"date-parts":[["2023",5,4]]},"issued":{"date-parts":[["2021"]]}}}],"schema":"https://github.com/citation-style-language/schema/raw/master/csl-citation.json"} </w:instrText>
+      </w:r>
+      <w:r>
+        <w:rPr>
+          <w:rFonts w:ascii="Times New Roman" w:hAnsi="Times New Roman" w:cs="Times New Roman"/>
+          <w:sz w:val="24"/>
+          <w:szCs w:val="24"/>
+        </w:rPr>
+        <w:fldChar w:fldCharType="separate"/>
+      </w:r>
+      <w:r>
+        <w:rPr>
+          <w:rFonts w:ascii="Times New Roman" w:hAnsi="Times New Roman" w:cs="Times New Roman"/>
+          <w:sz w:val="24"/>
+        </w:rPr>
+        <w:t>(Wairkar et al., 2021)</w:t>
+      </w:r>
+      <w:r>
+        <w:rPr>
+          <w:rFonts w:ascii="Times New Roman" w:hAnsi="Times New Roman" w:cs="Times New Roman"/>
+          <w:sz w:val="24"/>
+          <w:szCs w:val="24"/>
+        </w:rPr>
+        <w:fldChar w:fldCharType="end"/>
+      </w:r>
+      <w:r>
+        <w:rPr>
+          <w:rFonts w:ascii="Times New Roman" w:hAnsi="Times New Roman" w:cs="Times New Roman"/>
+          <w:sz w:val="24"/>
+          <w:szCs w:val="24"/>
+        </w:rPr>
+        <w:t>.</w:t>
+      </w:r>
+    </w:p>
+    <w:p>
+      <w:pPr>
+        <w:pStyle w:val="Heading3"/>
+        <w:rPr>
+          <w:rFonts w:ascii="Times New Roman" w:hAnsi="Times New Roman" w:cs="Times New Roman"/>
+        </w:rPr>
+      </w:pPr>
+      <w:r>
+        <w:rPr>
+          <w:rFonts w:ascii="Times New Roman" w:hAnsi="Times New Roman" w:cs="Times New Roman"/>
+        </w:rPr>
         <w:t>2.6.</w:t>
       </w:r>
       <w:r>
         <w:rPr>
           <w:rFonts w:ascii="Times New Roman" w:hAnsi="Times New Roman" w:cs="Times New Roman"/>
         </w:rPr>
-        <w:t>2</w:t>
-      </w:r>
-      <w:r>
-        <w:rPr>
-          <w:rFonts w:ascii="Times New Roman" w:hAnsi="Times New Roman" w:cs="Times New Roman"/>
-        </w:rPr>
-        <w:t xml:space="preserve"> </w:t>
-      </w:r>
-      <w:r>
-        <w:rPr>
-          <w:rFonts w:ascii="Times New Roman" w:hAnsi="Times New Roman" w:cs="Times New Roman"/>
-        </w:rPr>
-        <w:t>Time saving</w:t>
+        <w:t>3</w:t>
+      </w:r>
+      <w:r>
+        <w:rPr>
+          <w:rFonts w:ascii="Times New Roman" w:hAnsi="Times New Roman" w:cs="Times New Roman"/>
+        </w:rPr>
+        <w:t xml:space="preserve"> Improved decision making</w:t>
       </w:r>
     </w:p>
     <w:p>
@@ -2541,33 +2562,7 @@
           <w:sz w:val="24"/>
           <w:szCs w:val="24"/>
         </w:rPr>
-        <w:t>Reducing the time and effort needed to obtain pertinent information or items is one advantage that recommender systems can offer users. Users can quickly and easily identify new products or material that they are likely to appreciate or find useful by automatically producing individualized suggestions, without having to spend a lot of time searching or scrolling through extensive catalogs or websites.</w:t>
-      </w:r>
-    </w:p>
-    <w:p>
-      <w:pPr>
-        <w:spacing w:line="360" w:lineRule="auto"/>
-        <w:rPr>
-          <w:rFonts w:ascii="Times New Roman" w:hAnsi="Times New Roman" w:cs="Times New Roman"/>
-          <w:sz w:val="24"/>
-          <w:szCs w:val="24"/>
-        </w:rPr>
-      </w:pPr>
-      <w:r>
-        <w:rPr>
-          <w:rFonts w:ascii="Times New Roman" w:hAnsi="Times New Roman" w:cs="Times New Roman"/>
-          <w:sz w:val="24"/>
-          <w:szCs w:val="24"/>
-        </w:rPr>
-        <w:t>In today's fast-paced, information-rich world, when users are frequently overwhelmed by the sheer volume of available information and content, this time-saving benefit is especially crucial. User-friendly recommender systems can assist users in quickly navigating this information environment and locating what they need or want</w:t>
-      </w:r>
-      <w:r>
-        <w:rPr>
-          <w:rFonts w:ascii="Times New Roman" w:hAnsi="Times New Roman" w:cs="Times New Roman"/>
-          <w:sz w:val="24"/>
-          <w:szCs w:val="24"/>
-        </w:rPr>
-        <w:t xml:space="preserve"> </w:t>
+        <w:t>The advantage of offering customers individualized recommendations based on their interests and behavior is referred to as improved decision making in recommender systems. This aids users in avoiding decision fatigue, overcoming information overload, and making better decisions</w:t>
       </w:r>
       <w:r>
         <w:rPr>
@@ -2583,7 +2578,7 @@
           <w:sz w:val="24"/>
           <w:szCs w:val="24"/>
         </w:rPr>
-        <w:instrText xml:space="preserve"> ADDIN ZOTERO_ITEM CSL_CITATION {"citationID":"JSc7MTYU","properties":{"formattedCitation":"(Wairkar et al., 2021)","plainCitation":"(Wairkar et al., 2021)","noteIndex":0},"citationItems":[{"id":145,"uris":["http://zotero.org/groups/4809175/items/6GYA7BWF"],"itemData":{"id":145,"type":"paper-conference","abstract":": Recent research and reports affirm that people react constantly to music and that music profoundly affects an individual’s cerebrum action. This undertaking revolves around making an application to recommend music for users dependent on their mood by catching their facial expressions. Our Purposed System predominantly revolves around the strategy for identifying human emotions or their mood in a music player. In this system, computer vision algorithms (Open-CV) are utilized to decide the user’s mood through their facial expressions. When the mood is recognized, the system recommends a playlist for that mood, saving a great deal of time for a user over searching and choosing a playlist and then playing melodies by themselves.","source":"Semantic Scholar","title":"MUSIC RECOMMENDATION SYSTEM BASED ON FACIAL EXPRESSIONS","URL":"https://www.semanticscholar.org/paper/MUSIC-RECOMMENDATION-SYSTEM-BASED-ON-FACIAL-Wairkar-Madane/dd6e24ae74b4507c0352a483823bb3c80fc38e87","author":[{"family":"Wairkar","given":"M."},{"family":"Madane","given":"Aarti"},{"family":"Sawant","given":"Samruddhi"},{"family":"Agrawal","given":"Shruti"}],"accessed":{"date-parts":[["2023",5,4]]},"issued":{"date-parts":[["2021"]]}}}],"schema":"https://github.com/citation-style-language/schema/raw/master/csl-citation.json"} </w:instrText>
+        <w:instrText xml:space="preserve"> ADDIN ZOTERO_ITEM CSL_CITATION {"citationID":"4K3jEie0","properties":{"formattedCitation":"(Forouzandeh, Rostami and Berahmand, 2022)","plainCitation":"(Forouzandeh, Rostami and Berahmand, 2022)","noteIndex":0},"citationItems":[{"id":150,"uris":["http://zotero.org/groups/4809175/items/YXY3LQGU"],"itemData":{"id":150,"type":"article-journal","abstract":"Recommender systems have been pervasively applied as a technique of suggesting travel recommendations to tourists. Actually, recommendation systems significantly contribute to the decision-making process of tourists. A new approach of recommendation systems in the tourism industry by a combination of the Artificial Bee Colony (ABC) algorithm and Fuzzy TOPSIS is proposed in the present paper. A multi-criteria decision-making method called the Techniques for Order of Preference by Similarity to Ideal Solution (TOPSIS) has been applied for the purpose of optimizing the system. Data were gathered through a 1015 online questionnaire on the Facebook social media site. In the first stage, the TOPSIS model defines a positive ideal solution in the form of a matrix with four columns, which indicates factors that get involved in this study. In the second stage, the ABC algorithm starts to search amongst destinations and recommends the best tourist spot to users.","container-title":"Fuzzy Information and Engineering","DOI":"10.1080/16168658.2021.2019430","ISSN":"1616-8658","issue":"1","note":"publisher: Taylor &amp; Francis\n_eprint: https://doi.org/10.1080/16168658.2021.2019430","page":"26-50","source":"Taylor and Francis+NEJM","title":"A Hybrid Method for Recommendation Systems based on Tourism with an Evolutionary Algorithm and Topsis Model","volume":"14","author":[{"family":"Forouzandeh","given":"Saman"},{"family":"Rostami","given":"Mehrdad"},{"family":"Berahmand","given":"Kamal"}],"issued":{"date-parts":[["2022",1,2]]}}}],"schema":"https://github.com/citation-style-language/schema/raw/master/csl-citation.json"} </w:instrText>
       </w:r>
       <w:r>
         <w:rPr>
@@ -2598,152 +2593,7 @@
           <w:rFonts w:ascii="Times New Roman" w:hAnsi="Times New Roman" w:cs="Times New Roman"/>
           <w:sz w:val="24"/>
         </w:rPr>
-        <w:t>(</w:t>
-      </w:r>
-      <w:proofErr w:type="spellStart"/>
-      <w:r>
-        <w:rPr>
-          <w:rFonts w:ascii="Times New Roman" w:hAnsi="Times New Roman" w:cs="Times New Roman"/>
-          <w:sz w:val="24"/>
-        </w:rPr>
-        <w:t>Wairkar</w:t>
-      </w:r>
-      <w:proofErr w:type="spellEnd"/>
-      <w:r>
-        <w:rPr>
-          <w:rFonts w:ascii="Times New Roman" w:hAnsi="Times New Roman" w:cs="Times New Roman"/>
-          <w:sz w:val="24"/>
-        </w:rPr>
-        <w:t xml:space="preserve"> et al., 2021)</w:t>
-      </w:r>
-      <w:r>
-        <w:rPr>
-          <w:rFonts w:ascii="Times New Roman" w:hAnsi="Times New Roman" w:cs="Times New Roman"/>
-          <w:sz w:val="24"/>
-          <w:szCs w:val="24"/>
-        </w:rPr>
-        <w:fldChar w:fldCharType="end"/>
-      </w:r>
-      <w:r>
-        <w:rPr>
-          <w:rFonts w:ascii="Times New Roman" w:hAnsi="Times New Roman" w:cs="Times New Roman"/>
-          <w:sz w:val="24"/>
-          <w:szCs w:val="24"/>
-        </w:rPr>
-        <w:t>.</w:t>
-      </w:r>
-    </w:p>
-    <w:p>
-      <w:pPr>
-        <w:pStyle w:val="Heading3"/>
-        <w:rPr>
-          <w:rFonts w:ascii="Times New Roman" w:hAnsi="Times New Roman" w:cs="Times New Roman"/>
-        </w:rPr>
-      </w:pPr>
-      <w:r>
-        <w:rPr>
-          <w:rFonts w:ascii="Times New Roman" w:hAnsi="Times New Roman" w:cs="Times New Roman"/>
-        </w:rPr>
-        <w:t>2.6.</w:t>
-      </w:r>
-      <w:r>
-        <w:rPr>
-          <w:rFonts w:ascii="Times New Roman" w:hAnsi="Times New Roman" w:cs="Times New Roman"/>
-        </w:rPr>
-        <w:t>3</w:t>
-      </w:r>
-      <w:r>
-        <w:rPr>
-          <w:rFonts w:ascii="Times New Roman" w:hAnsi="Times New Roman" w:cs="Times New Roman"/>
-        </w:rPr>
-        <w:t xml:space="preserve"> </w:t>
-      </w:r>
-      <w:r>
-        <w:rPr>
-          <w:rFonts w:ascii="Times New Roman" w:hAnsi="Times New Roman" w:cs="Times New Roman"/>
-        </w:rPr>
-        <w:t>Improved decision making</w:t>
-      </w:r>
-    </w:p>
-    <w:p>
-      <w:pPr>
-        <w:spacing w:line="360" w:lineRule="auto"/>
-        <w:rPr>
-          <w:rFonts w:ascii="Times New Roman" w:hAnsi="Times New Roman" w:cs="Times New Roman"/>
-          <w:sz w:val="24"/>
-          <w:szCs w:val="24"/>
-        </w:rPr>
-      </w:pPr>
-      <w:r>
-        <w:rPr>
-          <w:rFonts w:ascii="Times New Roman" w:hAnsi="Times New Roman" w:cs="Times New Roman"/>
-          <w:sz w:val="24"/>
-          <w:szCs w:val="24"/>
-        </w:rPr>
-        <w:t>The advantage of offering customers individualized recommendations based on their interests and behavior is referred to as improved decision making in recommender systems. This aids users in avoiding decision fatigue, overcoming information overload, and making better decisions</w:t>
-      </w:r>
-      <w:r>
-        <w:rPr>
-          <w:rFonts w:ascii="Times New Roman" w:hAnsi="Times New Roman" w:cs="Times New Roman"/>
-          <w:sz w:val="24"/>
-          <w:szCs w:val="24"/>
-        </w:rPr>
-        <w:fldChar w:fldCharType="begin"/>
-      </w:r>
-      <w:r>
-        <w:rPr>
-          <w:rFonts w:ascii="Times New Roman" w:hAnsi="Times New Roman" w:cs="Times New Roman"/>
-          <w:sz w:val="24"/>
-          <w:szCs w:val="24"/>
-        </w:rPr>
-        <w:instrText xml:space="preserve"> ADDIN ZOTERO_ITEM CSL_CITATION {"citationID":"4K3jEie0","properties":{"formattedCitation":"(Forouzandeh, Rostami and Berahmand, 2022)","plainCitation":"(Forouzandeh, Rostami and Berahmand, 2022)","noteIndex":0},"citationItems":[{"id":150,"uris":["http://zotero.org/groups/4809175/items/YXY3LQGU"],"itemData":{"id":150,"type":"article-journal","abstract":"Recommender systems have been pervasively applied as a technique of suggesting travel recommendations to tourists. Actually, recommendation systems significantly contribute to the decision-making process of tourists. A new approach of recommendation systems in the tourism industry by a combination of the Artificial Bee Colony (ABC) algorithm and Fuzzy TOPSIS is proposed in the present paper. A multi-criteria decision-making method called the Techniques for Order of Preference by Similarity to Ideal Solution (TOPSIS) has been applied for the purpose of optimizing the system. Data were gathered through a 1015 online questionnaire on the Facebook social media site. In the first stage, the TOPSIS model defines a positive ideal solution in the form of a matrix with four columns, which indicates factors that get involved in this study. In the second stage, the ABC algorithm starts to search amongst destinations and recommends the best tourist spot to users.","container-title":"Fuzzy Information and Engineering","DOI":"10.1080/16168658.2021.2019430","ISSN":"1616-8658","issue":"1","note":"publisher: Taylor &amp; Francis\n_eprint: https://doi.org/10.1080/16168658.2021.2019430","page":"26-50","source":"Taylor and Francis+NEJM","title":"A Hybrid Method for Recommendation Systems based on Tourism with an Evolutionary Algorithm and Topsis Model","volume":"14","author":[{"family":"Forouzandeh","given":"Saman"},{"family":"Rostami","given":"Mehrdad"},{"family":"Berahmand","given":"Kamal"}],"issued":{"date-parts":[["2022",1,2]]}}}],"schema":"https://github.com/citation-style-language/schema/raw/master/csl-citation.json"} </w:instrText>
-      </w:r>
-      <w:r>
-        <w:rPr>
-          <w:rFonts w:ascii="Times New Roman" w:hAnsi="Times New Roman" w:cs="Times New Roman"/>
-          <w:sz w:val="24"/>
-          <w:szCs w:val="24"/>
-        </w:rPr>
-        <w:fldChar w:fldCharType="separate"/>
-      </w:r>
-      <w:r>
-        <w:rPr>
-          <w:rFonts w:ascii="Times New Roman" w:hAnsi="Times New Roman" w:cs="Times New Roman"/>
-          <w:sz w:val="24"/>
-        </w:rPr>
-        <w:t>(</w:t>
-      </w:r>
-      <w:proofErr w:type="spellStart"/>
-      <w:r>
-        <w:rPr>
-          <w:rFonts w:ascii="Times New Roman" w:hAnsi="Times New Roman" w:cs="Times New Roman"/>
-          <w:sz w:val="24"/>
-        </w:rPr>
-        <w:t>Forouzandeh</w:t>
-      </w:r>
-      <w:proofErr w:type="spellEnd"/>
-      <w:r>
-        <w:rPr>
-          <w:rFonts w:ascii="Times New Roman" w:hAnsi="Times New Roman" w:cs="Times New Roman"/>
-          <w:sz w:val="24"/>
-        </w:rPr>
-        <w:t xml:space="preserve">, Rostami and </w:t>
-      </w:r>
-      <w:proofErr w:type="spellStart"/>
-      <w:r>
-        <w:rPr>
-          <w:rFonts w:ascii="Times New Roman" w:hAnsi="Times New Roman" w:cs="Times New Roman"/>
-          <w:sz w:val="24"/>
-        </w:rPr>
-        <w:t>Berahmand</w:t>
-      </w:r>
-      <w:proofErr w:type="spellEnd"/>
-      <w:r>
-        <w:rPr>
-          <w:rFonts w:ascii="Times New Roman" w:hAnsi="Times New Roman" w:cs="Times New Roman"/>
-          <w:sz w:val="24"/>
-        </w:rPr>
-        <w:t>, 2022)</w:t>
+        <w:t>(Forouzandeh, Rostami and Berahmand, 2022)</w:t>
       </w:r>
       <w:r>
         <w:rPr>
@@ -2891,23 +2741,7 @@
           <w:rFonts w:ascii="Times New Roman" w:hAnsi="Times New Roman" w:cs="Times New Roman"/>
           <w:sz w:val="24"/>
         </w:rPr>
-        <w:t xml:space="preserve">(Bhansali and </w:t>
-      </w:r>
-      <w:proofErr w:type="spellStart"/>
-      <w:r>
-        <w:rPr>
-          <w:rFonts w:ascii="Times New Roman" w:hAnsi="Times New Roman" w:cs="Times New Roman"/>
-          <w:sz w:val="24"/>
-        </w:rPr>
-        <w:t>Nagwani</w:t>
-      </w:r>
-      <w:proofErr w:type="spellEnd"/>
-      <w:r>
-        <w:rPr>
-          <w:rFonts w:ascii="Times New Roman" w:hAnsi="Times New Roman" w:cs="Times New Roman"/>
-          <w:sz w:val="24"/>
-        </w:rPr>
-        <w:t>, 2021)</w:t>
+        <w:t>(Bhansali and Nagwani, 2021)</w:t>
       </w:r>
       <w:r>
         <w:rPr>
@@ -2998,39 +2832,7 @@
           <w:rFonts w:ascii="Times New Roman" w:hAnsi="Times New Roman" w:cs="Times New Roman"/>
           <w:sz w:val="24"/>
         </w:rPr>
-        <w:t xml:space="preserve">(Vasanth, </w:t>
-      </w:r>
-      <w:proofErr w:type="spellStart"/>
-      <w:r>
-        <w:rPr>
-          <w:rFonts w:ascii="Times New Roman" w:hAnsi="Times New Roman" w:cs="Times New Roman"/>
-          <w:sz w:val="24"/>
-        </w:rPr>
-        <w:t>PeriyaKaruppan</w:t>
-      </w:r>
-      <w:proofErr w:type="spellEnd"/>
-      <w:r>
-        <w:rPr>
-          <w:rFonts w:ascii="Times New Roman" w:hAnsi="Times New Roman" w:cs="Times New Roman"/>
-          <w:sz w:val="24"/>
-        </w:rPr>
-        <w:t xml:space="preserve"> and </w:t>
-      </w:r>
-      <w:proofErr w:type="spellStart"/>
-      <w:r>
-        <w:rPr>
-          <w:rFonts w:ascii="Times New Roman" w:hAnsi="Times New Roman" w:cs="Times New Roman"/>
-          <w:sz w:val="24"/>
-        </w:rPr>
-        <w:t>PoornaKumar</w:t>
-      </w:r>
-      <w:proofErr w:type="spellEnd"/>
-      <w:r>
-        <w:rPr>
-          <w:rFonts w:ascii="Times New Roman" w:hAnsi="Times New Roman" w:cs="Times New Roman"/>
-          <w:sz w:val="24"/>
-        </w:rPr>
-        <w:t>, 2020)</w:t>
+        <w:t>(Vasanth, PeriyaKaruppan and PoornaKumar, 2020)</w:t>
       </w:r>
       <w:r>
         <w:rPr>
@@ -3163,23 +2965,7 @@
           <w:rFonts w:ascii="Times New Roman" w:hAnsi="Times New Roman" w:cs="Times New Roman"/>
           <w:sz w:val="24"/>
         </w:rPr>
-        <w:t>(</w:t>
-      </w:r>
-      <w:proofErr w:type="spellStart"/>
-      <w:r>
-        <w:rPr>
-          <w:rFonts w:ascii="Times New Roman" w:hAnsi="Times New Roman" w:cs="Times New Roman"/>
-          <w:sz w:val="24"/>
-        </w:rPr>
-        <w:t>Masika</w:t>
-      </w:r>
-      <w:proofErr w:type="spellEnd"/>
-      <w:r>
-        <w:rPr>
-          <w:rFonts w:ascii="Times New Roman" w:hAnsi="Times New Roman" w:cs="Times New Roman"/>
-          <w:sz w:val="24"/>
-        </w:rPr>
-        <w:t>, Rono and Kati, 2022)</w:t>
+        <w:t>(Masika, Rono and Kati, 2022)</w:t>
       </w:r>
       <w:r>
         <w:rPr>
@@ -3225,23 +3011,7 @@
           <w:sz w:val="24"/>
           <w:szCs w:val="24"/>
         </w:rPr>
-        <w:t xml:space="preserve"> using categorization algorithms. The method </w:t>
-      </w:r>
-      <w:r>
-        <w:rPr>
-          <w:rFonts w:ascii="Times New Roman" w:hAnsi="Times New Roman" w:cs="Times New Roman"/>
-          <w:sz w:val="24"/>
-          <w:szCs w:val="24"/>
-        </w:rPr>
-        <w:t>considers</w:t>
-      </w:r>
-      <w:r>
-        <w:rPr>
-          <w:rFonts w:ascii="Times New Roman" w:hAnsi="Times New Roman" w:cs="Times New Roman"/>
-          <w:sz w:val="24"/>
-          <w:szCs w:val="24"/>
-        </w:rPr>
-        <w:t xml:space="preserve"> </w:t>
+        <w:t xml:space="preserve"> using categorization algorithms. The method considers </w:t>
       </w:r>
       <w:r>
         <w:rPr>
@@ -3302,23 +3072,7 @@
           <w:szCs w:val="24"/>
         </w:rPr>
         <w:lastRenderedPageBreak/>
-        <w:t xml:space="preserve">accuracy. </w:t>
-      </w:r>
-      <w:r>
-        <w:rPr>
-          <w:rFonts w:ascii="Times New Roman" w:hAnsi="Times New Roman" w:cs="Times New Roman"/>
-          <w:sz w:val="24"/>
-          <w:szCs w:val="24"/>
-        </w:rPr>
-        <w:t>To</w:t>
-      </w:r>
-      <w:r>
-        <w:rPr>
-          <w:rFonts w:ascii="Times New Roman" w:hAnsi="Times New Roman" w:cs="Times New Roman"/>
-          <w:sz w:val="24"/>
-          <w:szCs w:val="24"/>
-        </w:rPr>
-        <w:t xml:space="preserve"> assess the system's usability and get user input on the suggested changes, the authors also carry out a user study.</w:t>
+        <w:t>accuracy. To assess the system's usability and get user input on the suggested changes, the authors also carry out a user study.</w:t>
       </w:r>
     </w:p>
     <w:p>
@@ -3362,37 +3116,13 @@
         <w:rPr>
           <w:rFonts w:ascii="Times New Roman" w:hAnsi="Times New Roman" w:cs="Times New Roman"/>
         </w:rPr>
-        <w:t>.</w:t>
-      </w:r>
-      <w:r>
-        <w:rPr>
-          <w:rFonts w:ascii="Times New Roman" w:hAnsi="Times New Roman" w:cs="Times New Roman"/>
-        </w:rPr>
-        <w:t>2</w:t>
-      </w:r>
-      <w:r>
-        <w:rPr>
-          <w:rFonts w:ascii="Times New Roman" w:hAnsi="Times New Roman" w:cs="Times New Roman"/>
-        </w:rPr>
-        <w:t xml:space="preserve"> </w:t>
-      </w:r>
-      <w:r>
-        <w:rPr>
-          <w:rFonts w:ascii="Times New Roman" w:hAnsi="Times New Roman" w:cs="Times New Roman"/>
-        </w:rPr>
-        <w:t xml:space="preserve">Content based </w:t>
-      </w:r>
-      <w:r>
-        <w:rPr>
-          <w:rFonts w:ascii="Times New Roman" w:hAnsi="Times New Roman" w:cs="Times New Roman"/>
-        </w:rPr>
-        <w:t xml:space="preserve">Recommendation </w:t>
-      </w:r>
-      <w:r>
-        <w:rPr>
-          <w:rFonts w:ascii="Times New Roman" w:hAnsi="Times New Roman" w:cs="Times New Roman"/>
-        </w:rPr>
-        <w:t>system.</w:t>
+        <w:t xml:space="preserve">.2 Content based </w:t>
+      </w:r>
+      <w:r>
+        <w:rPr>
+          <w:rFonts w:ascii="Times New Roman" w:hAnsi="Times New Roman" w:cs="Times New Roman"/>
+        </w:rPr>
+        <w:t>Recommendation system.</w:t>
       </w:r>
     </w:p>
     <w:p>
@@ -3449,23 +3179,7 @@
           <w:rFonts w:ascii="Times New Roman" w:hAnsi="Times New Roman" w:cs="Times New Roman"/>
           <w:sz w:val="24"/>
         </w:rPr>
-        <w:t xml:space="preserve">(Chia and </w:t>
-      </w:r>
-      <w:proofErr w:type="spellStart"/>
-      <w:r>
-        <w:rPr>
-          <w:rFonts w:ascii="Times New Roman" w:hAnsi="Times New Roman" w:cs="Times New Roman"/>
-          <w:sz w:val="24"/>
-        </w:rPr>
-        <w:t>Najafabadi</w:t>
-      </w:r>
-      <w:proofErr w:type="spellEnd"/>
-      <w:r>
-        <w:rPr>
-          <w:rFonts w:ascii="Times New Roman" w:hAnsi="Times New Roman" w:cs="Times New Roman"/>
-          <w:sz w:val="24"/>
-        </w:rPr>
-        <w:t>, 2022)</w:t>
+        <w:t>(Chia and Najafabadi, 2022)</w:t>
       </w:r>
       <w:r>
         <w:rPr>
@@ -3496,15 +3210,7 @@
           <w:sz w:val="24"/>
           <w:szCs w:val="24"/>
         </w:rPr>
-        <w:t>To</w:t>
-      </w:r>
-      <w:r>
-        <w:rPr>
-          <w:rFonts w:ascii="Times New Roman" w:hAnsi="Times New Roman" w:cs="Times New Roman"/>
-          <w:sz w:val="24"/>
-          <w:szCs w:val="24"/>
-        </w:rPr>
-        <w:t xml:space="preserve"> address the cold start issue in recommendation systems, the study suggests a content-based filtering technique. The lack of user-item interaction data, known as the "cold start" problem, makes it challenging to produce precise recommendations utilizing collaborative filtering approaches. The cold start issue can be solved by content-based filtering, which generates suggestions based on the qualities of things.</w:t>
+        <w:t>To address the cold start issue in recommendation systems, the study suggests a content-based filtering technique. The lack of user-item interaction data, known as the "cold start" problem, makes it challenging to produce precise recommendations utilizing collaborative filtering approaches. The cold start issue can be solved by content-based filtering, which generates suggestions based on the qualities of things.</w:t>
       </w:r>
     </w:p>
     <w:p>
@@ -3522,23 +3228,7 @@
           <w:sz w:val="24"/>
           <w:szCs w:val="24"/>
         </w:rPr>
-        <w:t xml:space="preserve">The authors employ a vector space model to represent the elements in a dataset of movie properties, including title, genre, and storyline synopsis. The similarity between the user's preferences and the item attributes is then calculated using cosine similarity, and the user is then given </w:t>
-      </w:r>
-      <w:r>
-        <w:rPr>
-          <w:rFonts w:ascii="Times New Roman" w:hAnsi="Times New Roman" w:cs="Times New Roman"/>
-          <w:sz w:val="24"/>
-          <w:szCs w:val="24"/>
-        </w:rPr>
-        <w:t>customized</w:t>
-      </w:r>
-      <w:r>
-        <w:rPr>
-          <w:rFonts w:ascii="Times New Roman" w:hAnsi="Times New Roman" w:cs="Times New Roman"/>
-          <w:sz w:val="24"/>
-          <w:szCs w:val="24"/>
-        </w:rPr>
-        <w:t xml:space="preserve"> recommendations.</w:t>
+        <w:t>The authors employ a vector space model to represent the elements in a dataset of movie properties, including title, genre, and storyline synopsis. The similarity between the user's preferences and the item attributes is then calculated using cosine similarity, and the user is then given customized recommendations.</w:t>
       </w:r>
     </w:p>
     <w:p>
@@ -3556,39 +3246,7 @@
           <w:sz w:val="24"/>
           <w:szCs w:val="24"/>
         </w:rPr>
-        <w:t xml:space="preserve">The experimental results demonstrate that the proposed technique performs better in terms of recommendation accuracy and diversity than </w:t>
-      </w:r>
-      <w:r>
-        <w:rPr>
-          <w:rFonts w:ascii="Times New Roman" w:hAnsi="Times New Roman" w:cs="Times New Roman"/>
-          <w:sz w:val="24"/>
-          <w:szCs w:val="24"/>
-        </w:rPr>
-        <w:t>a few</w:t>
-      </w:r>
-      <w:r>
-        <w:rPr>
-          <w:rFonts w:ascii="Times New Roman" w:hAnsi="Times New Roman" w:cs="Times New Roman"/>
-          <w:sz w:val="24"/>
-          <w:szCs w:val="24"/>
-        </w:rPr>
-        <w:t xml:space="preserve"> baseline methods. </w:t>
-      </w:r>
-      <w:r>
-        <w:rPr>
-          <w:rFonts w:ascii="Times New Roman" w:hAnsi="Times New Roman" w:cs="Times New Roman"/>
-          <w:sz w:val="24"/>
-          <w:szCs w:val="24"/>
-        </w:rPr>
-        <w:t>To</w:t>
-      </w:r>
-      <w:r>
-        <w:rPr>
-          <w:rFonts w:ascii="Times New Roman" w:hAnsi="Times New Roman" w:cs="Times New Roman"/>
-          <w:sz w:val="24"/>
-          <w:szCs w:val="24"/>
-        </w:rPr>
-        <w:t xml:space="preserve"> assess the system's usability and get user input on the suggested changes, the authors also carry out a user study.</w:t>
+        <w:t>The experimental results demonstrate that the proposed technique performs better in terms of recommendation accuracy and diversity than a few baseline methods. To assess the system's usability and get user input on the suggested changes, the authors also carry out a user study.</w:t>
       </w:r>
     </w:p>
     <w:p>
@@ -3728,23 +3386,7 @@
           <w:sz w:val="24"/>
           <w:szCs w:val="24"/>
         </w:rPr>
-        <w:t xml:space="preserve">The purpose of the study article is to use random </w:t>
-      </w:r>
-      <w:r>
-        <w:rPr>
-          <w:rFonts w:ascii="Times New Roman" w:hAnsi="Times New Roman" w:cs="Times New Roman"/>
-          <w:sz w:val="24"/>
-          <w:szCs w:val="24"/>
-        </w:rPr>
-        <w:t>forests</w:t>
-      </w:r>
-      <w:r>
-        <w:rPr>
-          <w:rFonts w:ascii="Times New Roman" w:hAnsi="Times New Roman" w:cs="Times New Roman"/>
-          <w:sz w:val="24"/>
-          <w:szCs w:val="24"/>
-        </w:rPr>
-        <w:t xml:space="preserve"> with basic features to estimate individual incomes. Included among the essential characteristics are education, years of experience, job title, and firm size.</w:t>
+        <w:t>The purpose of the study article is to use random forests with basic features to estimate individual incomes. Included among the essential characteristics are education, years of experience, job title, and firm size.</w:t>
       </w:r>
     </w:p>
     <w:p>
@@ -3781,23 +3423,7 @@
           <w:sz w:val="24"/>
           <w:szCs w:val="24"/>
         </w:rPr>
-        <w:t xml:space="preserve">The findings demonstrate that the random forest model with core features is highly accurate in predicting salaries. To ascertain which features have the most bearing on wage projections, the authors also conduct a feature </w:t>
-      </w:r>
-      <w:r>
-        <w:rPr>
-          <w:rFonts w:ascii="Times New Roman" w:hAnsi="Times New Roman" w:cs="Times New Roman"/>
-          <w:sz w:val="24"/>
-          <w:szCs w:val="24"/>
-        </w:rPr>
-        <w:t>important</w:t>
-      </w:r>
-      <w:r>
-        <w:rPr>
-          <w:rFonts w:ascii="Times New Roman" w:hAnsi="Times New Roman" w:cs="Times New Roman"/>
-          <w:sz w:val="24"/>
-          <w:szCs w:val="24"/>
-        </w:rPr>
-        <w:t xml:space="preserve"> analysis.</w:t>
+        <w:t>The findings demonstrate that the random forest model with core features is highly accurate in predicting salaries. To ascertain which features have the most bearing on wage projections, the authors also conduct a feature important analysis.</w:t>
       </w:r>
     </w:p>
     <w:p>
@@ -3978,39 +3604,7 @@
           <w:rFonts w:ascii="Times New Roman" w:hAnsi="Times New Roman" w:cs="Times New Roman"/>
           <w:sz w:val="24"/>
         </w:rPr>
-        <w:t>(</w:t>
-      </w:r>
-      <w:proofErr w:type="spellStart"/>
-      <w:r>
-        <w:rPr>
-          <w:rFonts w:ascii="Times New Roman" w:hAnsi="Times New Roman" w:cs="Times New Roman"/>
-          <w:sz w:val="24"/>
-        </w:rPr>
-        <w:t>Jannach</w:t>
-      </w:r>
-      <w:proofErr w:type="spellEnd"/>
-      <w:r>
-        <w:rPr>
-          <w:rFonts w:ascii="Times New Roman" w:hAnsi="Times New Roman" w:cs="Times New Roman"/>
-          <w:sz w:val="24"/>
-        </w:rPr>
-        <w:t xml:space="preserve"> and </w:t>
-      </w:r>
-      <w:proofErr w:type="spellStart"/>
-      <w:r>
-        <w:rPr>
-          <w:rFonts w:ascii="Times New Roman" w:hAnsi="Times New Roman" w:cs="Times New Roman"/>
-          <w:sz w:val="24"/>
-        </w:rPr>
-        <w:t>Jugovac</w:t>
-      </w:r>
-      <w:proofErr w:type="spellEnd"/>
-      <w:r>
-        <w:rPr>
-          <w:rFonts w:ascii="Times New Roman" w:hAnsi="Times New Roman" w:cs="Times New Roman"/>
-          <w:sz w:val="24"/>
-        </w:rPr>
-        <w:t>, 2019)</w:t>
+        <w:t>(Jannach and Jugovac, 2019)</w:t>
       </w:r>
       <w:r>
         <w:rPr>
@@ -5014,31 +4608,7 @@
                 <w:sz w:val="24"/>
                 <w:szCs w:val="24"/>
               </w:rPr>
-              <w:t xml:space="preserve">The Random Forest algorithm is a supervised learning system that uses decision trees as its foundation. </w:t>
-            </w:r>
-            <w:r>
-              <w:rPr>
-                <w:rFonts w:ascii="Times New Roman" w:hAnsi="Times New Roman" w:cs="Times New Roman"/>
-                <w:sz w:val="24"/>
-                <w:szCs w:val="24"/>
-              </w:rPr>
-              <w:t>To</w:t>
-            </w:r>
-            <w:r>
-              <w:rPr>
-                <w:rFonts w:ascii="Times New Roman" w:hAnsi="Times New Roman" w:cs="Times New Roman"/>
-                <w:sz w:val="24"/>
-                <w:szCs w:val="24"/>
-              </w:rPr>
-              <w:t xml:space="preserve"> arrive at a final forecast, it builds several decision trees throughout training. The algorithm grows each decision tree using a random subset of the available features and data samples. This randomness enhances the algorithm's capacity for generalization and guards against overfitting</w:t>
-            </w:r>
-            <w:r>
-              <w:rPr>
-                <w:rFonts w:ascii="Times New Roman" w:hAnsi="Times New Roman" w:cs="Times New Roman"/>
-                <w:sz w:val="24"/>
-                <w:szCs w:val="24"/>
-              </w:rPr>
-              <w:t xml:space="preserve"> </w:t>
+              <w:t xml:space="preserve">The Random Forest algorithm is a supervised learning system that uses decision trees as its foundation. To arrive at a final forecast, it builds several decision trees throughout training. The algorithm grows each decision tree using a random subset of the available features and data samples. This randomness enhances the algorithm's capacity for generalization and guards against overfitting </w:t>
             </w:r>
             <w:r>
               <w:rPr>
@@ -5070,61 +4640,7 @@
                 <w:sz w:val="24"/>
                 <w:szCs w:val="24"/>
               </w:rPr>
-              <w:t>(</w:t>
-            </w:r>
-            <w:proofErr w:type="spellStart"/>
-            <w:r>
-              <w:rPr>
-                <w:rFonts w:ascii="Times New Roman" w:hAnsi="Times New Roman" w:cs="Times New Roman"/>
-                <w:sz w:val="24"/>
-                <w:szCs w:val="24"/>
-              </w:rPr>
-              <w:t>Shingade</w:t>
-            </w:r>
-            <w:proofErr w:type="spellEnd"/>
-            <w:r>
-              <w:rPr>
-                <w:rFonts w:ascii="Times New Roman" w:hAnsi="Times New Roman" w:cs="Times New Roman"/>
-                <w:sz w:val="24"/>
-                <w:szCs w:val="24"/>
-              </w:rPr>
-              <w:t xml:space="preserve">, </w:t>
-            </w:r>
-            <w:proofErr w:type="spellStart"/>
-            <w:r>
-              <w:rPr>
-                <w:rFonts w:ascii="Times New Roman" w:hAnsi="Times New Roman" w:cs="Times New Roman"/>
-                <w:sz w:val="24"/>
-                <w:szCs w:val="24"/>
-              </w:rPr>
-              <w:t>Mudhalwadkar</w:t>
-            </w:r>
-            <w:proofErr w:type="spellEnd"/>
-            <w:r>
-              <w:rPr>
-                <w:rFonts w:ascii="Times New Roman" w:hAnsi="Times New Roman" w:cs="Times New Roman"/>
-                <w:sz w:val="24"/>
-                <w:szCs w:val="24"/>
-              </w:rPr>
-              <w:t xml:space="preserve"> and </w:t>
-            </w:r>
-            <w:proofErr w:type="spellStart"/>
-            <w:r>
-              <w:rPr>
-                <w:rFonts w:ascii="Times New Roman" w:hAnsi="Times New Roman" w:cs="Times New Roman"/>
-                <w:sz w:val="24"/>
-                <w:szCs w:val="24"/>
-              </w:rPr>
-              <w:t>Masal</w:t>
-            </w:r>
-            <w:proofErr w:type="spellEnd"/>
-            <w:r>
-              <w:rPr>
-                <w:rFonts w:ascii="Times New Roman" w:hAnsi="Times New Roman" w:cs="Times New Roman"/>
-                <w:sz w:val="24"/>
-                <w:szCs w:val="24"/>
-              </w:rPr>
-              <w:t>, 2022)</w:t>
+              <w:t>(Shingade, Mudhalwadkar and Masal, 2022)</w:t>
             </w:r>
             <w:r>
               <w:rPr>
@@ -5188,55 +4704,7 @@
                 <w:sz w:val="24"/>
                 <w:szCs w:val="24"/>
               </w:rPr>
-              <w:t xml:space="preserve">The Decision Tree algorithm is a supervised learning method that is a member of the classification and regression tree family. Based on the information at hand, it constructs a tree-like model of decisions and their outcomes. </w:t>
-            </w:r>
-            <w:r>
-              <w:rPr>
-                <w:rFonts w:ascii="Times New Roman" w:hAnsi="Times New Roman" w:cs="Times New Roman"/>
-                <w:sz w:val="24"/>
-                <w:szCs w:val="24"/>
-              </w:rPr>
-              <w:t>To</w:t>
-            </w:r>
-            <w:r>
-              <w:rPr>
-                <w:rFonts w:ascii="Times New Roman" w:hAnsi="Times New Roman" w:cs="Times New Roman"/>
-                <w:sz w:val="24"/>
-                <w:szCs w:val="24"/>
-              </w:rPr>
-              <w:t xml:space="preserve"> maximize the homogeneity of the generated subsets, the method iteratively divides the dataset into smaller subsets based on the most important attribute. A tree-like structure is produced </w:t>
-            </w:r>
-            <w:r>
-              <w:rPr>
-                <w:rFonts w:ascii="Times New Roman" w:hAnsi="Times New Roman" w:cs="Times New Roman"/>
-                <w:sz w:val="24"/>
-                <w:szCs w:val="24"/>
-              </w:rPr>
-              <w:t>because of</w:t>
-            </w:r>
-            <w:r>
-              <w:rPr>
-                <w:rFonts w:ascii="Times New Roman" w:hAnsi="Times New Roman" w:cs="Times New Roman"/>
-                <w:sz w:val="24"/>
-                <w:szCs w:val="24"/>
-              </w:rPr>
-              <w:t xml:space="preserve"> this process, which can be used to anticipate the outcomes of </w:t>
-            </w:r>
-            <w:r>
-              <w:rPr>
-                <w:rFonts w:ascii="Times New Roman" w:hAnsi="Times New Roman" w:cs="Times New Roman"/>
-                <w:sz w:val="24"/>
-                <w:szCs w:val="24"/>
-              </w:rPr>
-              <w:t>new</w:t>
-            </w:r>
-            <w:r>
-              <w:rPr>
-                <w:rFonts w:ascii="Times New Roman" w:hAnsi="Times New Roman" w:cs="Times New Roman"/>
-                <w:sz w:val="24"/>
-                <w:szCs w:val="24"/>
-              </w:rPr>
-              <w:t xml:space="preserve"> data</w:t>
+              <w:t>The Decision Tree algorithm is a supervised learning method that is a member of the classification and regression tree family. Based on the information at hand, it constructs a tree-like model of decisions and their outcomes. To maximize the homogeneity of the generated subsets, the method iteratively divides the dataset into smaller subsets based on the most important attribute. A tree-like structure is produced because of this process, which can be used to anticipate the outcomes of new data</w:t>
             </w:r>
             <w:r>
               <w:rPr>
@@ -5420,55 +4888,7 @@
                 <w:sz w:val="24"/>
                 <w:szCs w:val="24"/>
               </w:rPr>
-              <w:t xml:space="preserve">The KNN algorithm is a supervised learning method that generates predictions based on how similar new data instances are to training </w:t>
-            </w:r>
-            <w:r>
-              <w:rPr>
-                <w:rFonts w:ascii="Times New Roman" w:hAnsi="Times New Roman" w:cs="Times New Roman"/>
-                <w:sz w:val="24"/>
-                <w:szCs w:val="24"/>
-              </w:rPr>
-              <w:t>instances. The</w:t>
-            </w:r>
-            <w:r>
-              <w:rPr>
-                <w:rFonts w:ascii="Times New Roman" w:hAnsi="Times New Roman" w:cs="Times New Roman"/>
-                <w:sz w:val="24"/>
-                <w:szCs w:val="24"/>
-              </w:rPr>
-              <w:t xml:space="preserve"> approach employs the distance between the points to calculate the similarity between all the instances that are stored as points in a multi-dimensional </w:t>
-            </w:r>
-            <w:r>
-              <w:rPr>
-                <w:rFonts w:ascii="Times New Roman" w:hAnsi="Times New Roman" w:cs="Times New Roman"/>
-                <w:sz w:val="24"/>
-                <w:szCs w:val="24"/>
-              </w:rPr>
-              <w:t>space. When</w:t>
-            </w:r>
-            <w:r>
-              <w:rPr>
-                <w:rFonts w:ascii="Times New Roman" w:hAnsi="Times New Roman" w:cs="Times New Roman"/>
-                <w:sz w:val="24"/>
-                <w:szCs w:val="24"/>
-              </w:rPr>
-              <w:t xml:space="preserve"> a new instance is introduced, the algorithm locates the k-nearest neighbors in the training set and places the new instance in the class that is most prevalent among its k-nearest </w:t>
-            </w:r>
-            <w:r>
-              <w:rPr>
-                <w:rFonts w:ascii="Times New Roman" w:hAnsi="Times New Roman" w:cs="Times New Roman"/>
-                <w:sz w:val="24"/>
-                <w:szCs w:val="24"/>
-              </w:rPr>
-              <w:t>neighbors. When</w:t>
-            </w:r>
-            <w:r>
-              <w:rPr>
-                <w:rFonts w:ascii="Times New Roman" w:hAnsi="Times New Roman" w:cs="Times New Roman"/>
-                <w:sz w:val="24"/>
-                <w:szCs w:val="24"/>
-              </w:rPr>
-              <w:t xml:space="preserve"> a new instance is introduced, the algorithm locates the k-</w:t>
+              <w:t>The KNN algorithm is a supervised learning method that generates predictions based on how similar new data instances are to training instances. The approach employs the distance between the points to calculate the similarity between all the instances that are stored as points in a multi-dimensional space. When a new instance is introduced, the algorithm locates the k-nearest neighbors in the training set and places the new instance in the class that is most prevalent among its k-nearest neighbors. When a new instance is introduced, the algorithm locates the k-</w:t>
             </w:r>
             <w:r>
               <w:rPr>
@@ -5477,31 +4897,7 @@
                 <w:szCs w:val="24"/>
               </w:rPr>
               <w:lastRenderedPageBreak/>
-              <w:t xml:space="preserve">nearest neighbors in the training set and places the new instance in the class that is most prevalent among its k-nearest </w:t>
-            </w:r>
-            <w:r>
-              <w:rPr>
-                <w:rFonts w:ascii="Times New Roman" w:hAnsi="Times New Roman" w:cs="Times New Roman"/>
-                <w:sz w:val="24"/>
-                <w:szCs w:val="24"/>
-              </w:rPr>
-              <w:t>neighbors. Several</w:t>
-            </w:r>
-            <w:r>
-              <w:rPr>
-                <w:rFonts w:ascii="Times New Roman" w:hAnsi="Times New Roman" w:cs="Times New Roman"/>
-                <w:sz w:val="24"/>
-                <w:szCs w:val="24"/>
-              </w:rPr>
-              <w:t xml:space="preserve"> fields, including recommender systems, have successfully used the KNN algorithm</w:t>
-            </w:r>
-            <w:r>
-              <w:rPr>
-                <w:rFonts w:ascii="Times New Roman" w:hAnsi="Times New Roman" w:cs="Times New Roman"/>
-                <w:sz w:val="24"/>
-                <w:szCs w:val="24"/>
-              </w:rPr>
-              <w:t xml:space="preserve"> </w:t>
+              <w:t xml:space="preserve">nearest neighbors in the training set and places the new instance in the class that is most prevalent among its k-nearest neighbors. Several fields, including recommender systems, have successfully used the KNN algorithm </w:t>
             </w:r>
             <w:r>
               <w:rPr>
@@ -5533,25 +4929,7 @@
                 <w:sz w:val="24"/>
                 <w:szCs w:val="24"/>
               </w:rPr>
-              <w:t>(</w:t>
-            </w:r>
-            <w:proofErr w:type="spellStart"/>
-            <w:r>
-              <w:rPr>
-                <w:rFonts w:ascii="Times New Roman" w:hAnsi="Times New Roman" w:cs="Times New Roman"/>
-                <w:sz w:val="24"/>
-                <w:szCs w:val="24"/>
-              </w:rPr>
-              <w:t>Sagdic</w:t>
-            </w:r>
-            <w:proofErr w:type="spellEnd"/>
-            <w:r>
-              <w:rPr>
-                <w:rFonts w:ascii="Times New Roman" w:hAnsi="Times New Roman" w:cs="Times New Roman"/>
-                <w:sz w:val="24"/>
-                <w:szCs w:val="24"/>
-              </w:rPr>
-              <w:t xml:space="preserve"> et al., 2020)</w:t>
+              <w:t>(Sagdic et al., 2020)</w:t>
             </w:r>
             <w:r>
               <w:rPr>
@@ -5616,95 +4994,7 @@
                 <w:sz w:val="24"/>
                 <w:szCs w:val="24"/>
               </w:rPr>
-              <w:t xml:space="preserve">The SVM is a supervised learning method that seeks to locate a hyperplane that maximizes the margin between the </w:t>
-            </w:r>
-            <w:r>
-              <w:rPr>
-                <w:rFonts w:ascii="Times New Roman" w:hAnsi="Times New Roman" w:cs="Times New Roman"/>
-                <w:sz w:val="24"/>
-                <w:szCs w:val="24"/>
-              </w:rPr>
-              <w:t>classes. Using</w:t>
-            </w:r>
-            <w:r>
-              <w:rPr>
-                <w:rFonts w:ascii="Times New Roman" w:hAnsi="Times New Roman" w:cs="Times New Roman"/>
-                <w:sz w:val="24"/>
-                <w:szCs w:val="24"/>
-              </w:rPr>
-              <w:t xml:space="preserve"> kernel functions, the SVM </w:t>
-            </w:r>
-            <w:r>
-              <w:rPr>
-                <w:rFonts w:ascii="Times New Roman" w:hAnsi="Times New Roman" w:cs="Times New Roman"/>
-                <w:sz w:val="24"/>
-                <w:szCs w:val="24"/>
-              </w:rPr>
-              <w:t>can</w:t>
-            </w:r>
-            <w:r>
-              <w:rPr>
-                <w:rFonts w:ascii="Times New Roman" w:hAnsi="Times New Roman" w:cs="Times New Roman"/>
-                <w:sz w:val="24"/>
-                <w:szCs w:val="24"/>
-              </w:rPr>
-              <w:t xml:space="preserve"> handle both linear and nonlinear classification </w:t>
-            </w:r>
-            <w:r>
-              <w:rPr>
-                <w:rFonts w:ascii="Times New Roman" w:hAnsi="Times New Roman" w:cs="Times New Roman"/>
-                <w:sz w:val="24"/>
-                <w:szCs w:val="24"/>
-              </w:rPr>
-              <w:t>issues. The</w:t>
-            </w:r>
-            <w:r>
-              <w:rPr>
-                <w:rFonts w:ascii="Times New Roman" w:hAnsi="Times New Roman" w:cs="Times New Roman"/>
-                <w:sz w:val="24"/>
-                <w:szCs w:val="24"/>
-              </w:rPr>
-              <w:t xml:space="preserve"> SVM algorithm is especially well suited for datasets with </w:t>
-            </w:r>
-            <w:r>
-              <w:rPr>
-                <w:rFonts w:ascii="Times New Roman" w:hAnsi="Times New Roman" w:cs="Times New Roman"/>
-                <w:sz w:val="24"/>
-                <w:szCs w:val="24"/>
-              </w:rPr>
-              <w:t>many</w:t>
-            </w:r>
-            <w:r>
-              <w:rPr>
-                <w:rFonts w:ascii="Times New Roman" w:hAnsi="Times New Roman" w:cs="Times New Roman"/>
-                <w:sz w:val="24"/>
-                <w:szCs w:val="24"/>
-              </w:rPr>
-              <w:t xml:space="preserve"> characteristics and few data </w:t>
-            </w:r>
-            <w:r>
-              <w:rPr>
-                <w:rFonts w:ascii="Times New Roman" w:hAnsi="Times New Roman" w:cs="Times New Roman"/>
-                <w:sz w:val="24"/>
-                <w:szCs w:val="24"/>
-              </w:rPr>
-              <w:t>examples. If</w:t>
-            </w:r>
-            <w:r>
-              <w:rPr>
-                <w:rFonts w:ascii="Times New Roman" w:hAnsi="Times New Roman" w:cs="Times New Roman"/>
-                <w:sz w:val="24"/>
-                <w:szCs w:val="24"/>
-              </w:rPr>
-              <w:t xml:space="preserve"> the regularization value is not properly adjusted, the SVM algorithm may be prone to overfitting</w:t>
-            </w:r>
-            <w:r>
-              <w:rPr>
-                <w:rFonts w:ascii="Times New Roman" w:hAnsi="Times New Roman" w:cs="Times New Roman"/>
-                <w:sz w:val="24"/>
-                <w:szCs w:val="24"/>
-              </w:rPr>
-              <w:t xml:space="preserve"> </w:t>
+              <w:t xml:space="preserve">The SVM is a supervised learning method that seeks to locate a hyperplane that maximizes the margin between the classes. Using kernel functions, the SVM can handle both linear and nonlinear classification issues. The SVM algorithm is especially well suited for datasets with many characteristics and few data examples. If the regularization value is not properly adjusted, the SVM algorithm may be prone to overfitting </w:t>
             </w:r>
             <w:r>
               <w:rPr>
@@ -5737,47 +5027,7 @@
                 <w:sz w:val="24"/>
                 <w:szCs w:val="24"/>
               </w:rPr>
-              <w:t xml:space="preserve">(Gil, </w:t>
-            </w:r>
-            <w:proofErr w:type="spellStart"/>
-            <w:r>
-              <w:rPr>
-                <w:rFonts w:ascii="Times New Roman" w:hAnsi="Times New Roman" w:cs="Times New Roman"/>
-                <w:kern w:val="0"/>
-                <w:sz w:val="24"/>
-                <w:szCs w:val="24"/>
-              </w:rPr>
-              <w:t>Freudenthaler</w:t>
-            </w:r>
-            <w:proofErr w:type="spellEnd"/>
-            <w:r>
-              <w:rPr>
-                <w:rFonts w:ascii="Times New Roman" w:hAnsi="Times New Roman" w:cs="Times New Roman"/>
-                <w:kern w:val="0"/>
-                <w:sz w:val="24"/>
-                <w:szCs w:val="24"/>
-              </w:rPr>
-              <w:t xml:space="preserve"> and </w:t>
-            </w:r>
-            <w:proofErr w:type="spellStart"/>
-            <w:r>
-              <w:rPr>
-                <w:rFonts w:ascii="Times New Roman" w:hAnsi="Times New Roman" w:cs="Times New Roman"/>
-                <w:kern w:val="0"/>
-                <w:sz w:val="24"/>
-                <w:szCs w:val="24"/>
-              </w:rPr>
-              <w:t>Natschläger</w:t>
-            </w:r>
-            <w:proofErr w:type="spellEnd"/>
-            <w:r>
-              <w:rPr>
-                <w:rFonts w:ascii="Times New Roman" w:hAnsi="Times New Roman" w:cs="Times New Roman"/>
-                <w:kern w:val="0"/>
-                <w:sz w:val="24"/>
-                <w:szCs w:val="24"/>
-              </w:rPr>
-              <w:t>, 2018)</w:t>
+              <w:t>(Gil, Freudenthaler and Natschläger, 2018)</w:t>
             </w:r>
             <w:r>
               <w:rPr>
@@ -6045,23 +5295,7 @@
                 <w:sz w:val="24"/>
                 <w:szCs w:val="24"/>
               </w:rPr>
-              <w:t xml:space="preserve">Recall is a measurement of the percentage of pertinent items that are suggested to the user. It is frequently employed as a statistic for content-based filtering algorithms. Low recall means that many relevant items are missed, but high recall shows that the algorithm </w:t>
-            </w:r>
-            <w:r>
-              <w:rPr>
-                <w:rFonts w:ascii="Times New Roman" w:hAnsi="Times New Roman" w:cs="Times New Roman"/>
-                <w:sz w:val="24"/>
-                <w:szCs w:val="24"/>
-              </w:rPr>
-              <w:t>can</w:t>
-            </w:r>
-            <w:r>
-              <w:rPr>
-                <w:rFonts w:ascii="Times New Roman" w:hAnsi="Times New Roman" w:cs="Times New Roman"/>
-                <w:sz w:val="24"/>
-                <w:szCs w:val="24"/>
-              </w:rPr>
-              <w:t xml:space="preserve"> recommend a </w:t>
+              <w:t xml:space="preserve">Recall is a measurement of the percentage of pertinent items that are suggested to the user. It is frequently employed as a statistic for content-based filtering algorithms. Low recall means that many relevant items are missed, but high recall shows that the algorithm can recommend a </w:t>
             </w:r>
             <w:r>
               <w:rPr>
@@ -6119,39 +5353,7 @@
                 <w:sz w:val="24"/>
                 <w:szCs w:val="24"/>
               </w:rPr>
-              <w:t xml:space="preserve">A recommendation system is evaluated fairly using the F1-score, a metric that combines precision and recall. Precision and recall are determined as </w:t>
-            </w:r>
-            <w:r>
-              <w:rPr>
-                <w:rFonts w:ascii="Times New Roman" w:hAnsi="Times New Roman" w:cs="Times New Roman"/>
-                <w:sz w:val="24"/>
-                <w:szCs w:val="24"/>
-              </w:rPr>
-              <w:t>harmonic</w:t>
-            </w:r>
-            <w:r>
-              <w:rPr>
-                <w:rFonts w:ascii="Times New Roman" w:hAnsi="Times New Roman" w:cs="Times New Roman"/>
-                <w:sz w:val="24"/>
-                <w:szCs w:val="24"/>
-              </w:rPr>
-              <w:t xml:space="preserve"> </w:t>
-            </w:r>
-            <w:r>
-              <w:rPr>
-                <w:rFonts w:ascii="Times New Roman" w:hAnsi="Times New Roman" w:cs="Times New Roman"/>
-                <w:sz w:val="24"/>
-                <w:szCs w:val="24"/>
-              </w:rPr>
-              <w:t>means</w:t>
-            </w:r>
-            <w:r>
-              <w:rPr>
-                <w:rFonts w:ascii="Times New Roman" w:hAnsi="Times New Roman" w:cs="Times New Roman"/>
-                <w:sz w:val="24"/>
-                <w:szCs w:val="24"/>
-              </w:rPr>
-              <w:t>, which gives each statistic equal weight. While a low F1-score suggests that the algorithm is deficient in either precision or recall, a high F1-score indicates that the algorithm possesses both.</w:t>
+              <w:t>A recommendation system is evaluated fairly using the F1-score, a metric that combines precision and recall. Precision and recall are determined as harmonic means, which gives each statistic equal weight. While a low F1-score suggests that the algorithm is deficient in either precision or recall, a high F1-score indicates that the algorithm possesses both.</w:t>
             </w:r>
           </w:p>
         </w:tc>
@@ -6186,7 +5388,7 @@
           </w:tcPr>
           <w:p>
             <w:pPr>
-              <w:spacing w:after="0" w:line="360" w:lineRule="auto"/>
+              <w:spacing w:line="360" w:lineRule="auto"/>
               <w:rPr>
                 <w:rFonts w:ascii="Times New Roman" w:hAnsi="Times New Roman" w:cs="Times New Roman"/>
                 <w:sz w:val="24"/>
@@ -6342,7 +5544,7 @@
           <w:sz w:val="28"/>
           <w:szCs w:val="28"/>
         </w:rPr>
-        <w:t>1</w:t>
+        <w:t>11</w:t>
       </w:r>
       <w:r>
         <w:rPr>
@@ -6350,7 +5552,7 @@
           <w:sz w:val="28"/>
           <w:szCs w:val="28"/>
         </w:rPr>
-        <w:t>1</w:t>
+        <w:t xml:space="preserve"> </w:t>
       </w:r>
       <w:r>
         <w:rPr>
@@ -6358,14 +5560,6 @@
           <w:sz w:val="28"/>
           <w:szCs w:val="28"/>
         </w:rPr>
-        <w:t xml:space="preserve"> </w:t>
-      </w:r>
-      <w:r>
-        <w:rPr>
-          <w:rFonts w:ascii="Times New Roman" w:hAnsi="Times New Roman" w:cs="Times New Roman"/>
-          <w:sz w:val="28"/>
-          <w:szCs w:val="28"/>
-        </w:rPr>
         <w:t>Chapter Summary</w:t>
       </w:r>
     </w:p>
@@ -6435,22 +5629,6 @@
           <w:bCs/>
           <w:sz w:val="24"/>
           <w:szCs w:val="24"/>
-        </w:rPr>
-      </w:pPr>
-      <w:r>
-        <w:rPr>
-          <w:b/>
-          <w:bCs/>
-        </w:rPr>
-        <w:br w:type="page"/>
-      </w:r>
-    </w:p>
-    <w:p>
-      <w:pPr>
-        <w:spacing w:line="360" w:lineRule="auto"/>
-        <w:jc w:val="both"/>
-        <w:rPr>
-          <w:rFonts w:ascii="Times New Roman" w:hAnsi="Times New Roman" w:cs="Times New Roman"/>
         </w:rPr>
       </w:pPr>
     </w:p>
@@ -7172,6 +6350,7 @@
   <w:style w:type="character" w:default="1" w:styleId="DefaultParagraphFont">
     <w:name w:val="Default Paragraph Font"/>
     <w:uiPriority w:val="1"/>
+    <w:semiHidden/>
     <w:unhideWhenUsed/>
   </w:style>
   <w:style w:type="table" w:default="1" w:styleId="TableNormal">

</xml_diff>